<commit_message>
Inicio documento estilos BicisVal
</commit_message>
<xml_diff>
--- a/Bloque1 Planificacion/Guion Actividad03 tema1-DIW-DAW revisado.docx
+++ b/Bloque1 Planificacion/Guion Actividad03 tema1-DIW-DAW revisado.docx
@@ -652,6 +652,7 @@
                                     <w:dataBinding w:prefixMappings="xmlns:ns0='http://purl.org/dc/elements/1.1/' xmlns:ns1='http://schemas.openxmlformats.org/package/2006/metadata/core-properties' " w:xpath="/ns1:coreProperties[1]/ns0:subject[1]" w:storeItemID="{6C3C8BC8-F283-45AE-878A-BAB7291924A1}"/>
                                     <w:text/>
                                   </w:sdtPr>
+                                  <w:sdtEndPr/>
                                   <w:sdtContent>
                                     <w:p>
                                       <w:pPr>
@@ -791,6 +792,7 @@
                               <w:dataBinding w:prefixMappings="xmlns:ns0='http://purl.org/dc/elements/1.1/' xmlns:ns1='http://schemas.openxmlformats.org/package/2006/metadata/core-properties' " w:xpath="/ns1:coreProperties[1]/ns0:subject[1]" w:storeItemID="{6C3C8BC8-F283-45AE-878A-BAB7291924A1}"/>
                               <w:text/>
                             </w:sdtPr>
+                            <w:sdtEndPr/>
                             <w:sdtContent>
                               <w:p>
                                 <w:pPr>
@@ -1470,10 +1472,136 @@
         </w:rPr>
       </w:pPr>
       <w:r>
-        <w:t>Fotos y logos • Tipografías: • Fuente • Estilo • Tamaño • Color • Colores • Iconografía • Estructura: • Maquetación web • Mapa de navegación</w:t>
+        <w:t xml:space="preserve">Fotos y </w:t>
+      </w:r>
+      <w:r>
+        <w:t>l</w:t>
+      </w:r>
+      <w:r>
+        <w:t>ogos</w:t>
+      </w:r>
+      <w:r>
+        <w:t>, t</w:t>
+      </w:r>
+      <w:r>
+        <w:t>ipografías</w:t>
+      </w:r>
+      <w:r>
+        <w:t xml:space="preserve"> como la</w:t>
+      </w:r>
+      <w:r>
+        <w:t xml:space="preserve"> </w:t>
+      </w:r>
+      <w:r>
+        <w:t>f</w:t>
+      </w:r>
+      <w:r>
+        <w:t>uente</w:t>
+      </w:r>
+      <w:r>
+        <w:t>, el</w:t>
+      </w:r>
+      <w:r>
+        <w:t xml:space="preserve"> </w:t>
+      </w:r>
+      <w:r>
+        <w:t>e</w:t>
+      </w:r>
+      <w:r>
+        <w:t>stilo</w:t>
+      </w:r>
+      <w:r>
+        <w:t>, el</w:t>
+      </w:r>
+      <w:r>
+        <w:t xml:space="preserve"> </w:t>
+      </w:r>
+      <w:r>
+        <w:t>t</w:t>
+      </w:r>
+      <w:r>
+        <w:t>amaño</w:t>
+      </w:r>
+      <w:r>
+        <w:t>, el</w:t>
+      </w:r>
+      <w:r>
+        <w:t xml:space="preserve"> </w:t>
+      </w:r>
+      <w:r>
+        <w:t>c</w:t>
+      </w:r>
+      <w:r>
+        <w:t xml:space="preserve">olor </w:t>
+      </w:r>
+      <w:r>
+        <w:t>o</w:t>
+      </w:r>
+      <w:r>
+        <w:t xml:space="preserve"> </w:t>
+      </w:r>
+      <w:r>
+        <w:t>c</w:t>
+      </w:r>
+      <w:r>
+        <w:t>olores</w:t>
+      </w:r>
+      <w:r>
+        <w:t xml:space="preserve"> y la</w:t>
+      </w:r>
+      <w:r>
+        <w:t xml:space="preserve"> </w:t>
+      </w:r>
+      <w:r>
+        <w:t>i</w:t>
+      </w:r>
+      <w:r>
+        <w:t>conografía</w:t>
+      </w:r>
+      <w:r>
+        <w:t xml:space="preserve"> y</w:t>
+      </w:r>
+      <w:r>
+        <w:t xml:space="preserve"> </w:t>
+      </w:r>
+      <w:r>
+        <w:t>e</w:t>
+      </w:r>
+      <w:r>
+        <w:t>structura</w:t>
+      </w:r>
+      <w:r>
+        <w:t xml:space="preserve"> como</w:t>
+      </w:r>
+      <w:r>
+        <w:t xml:space="preserve"> </w:t>
+      </w:r>
+      <w:r>
+        <w:t>la</w:t>
+      </w:r>
+      <w:r>
+        <w:t xml:space="preserve"> </w:t>
+      </w:r>
+      <w:r>
+        <w:t>m</w:t>
+      </w:r>
+      <w:r>
+        <w:t xml:space="preserve">aquetación web </w:t>
+      </w:r>
+      <w:r>
+        <w:t>y el</w:t>
+      </w:r>
+      <w:r>
+        <w:t xml:space="preserve"> </w:t>
+      </w:r>
+      <w:r>
+        <w:t>m</w:t>
       </w:r>
       <w:bookmarkStart w:id="1" w:name="_GoBack"/>
       <w:bookmarkEnd w:id="1"/>
+      <w:r>
+        <w:t>apa de navegación</w:t>
+      </w:r>
     </w:p>
     <w:p>
       <w:pPr>
@@ -3553,7 +3681,6 @@
     <w:lsdException w:name="Table Web 2" w:semiHidden="1" w:unhideWhenUsed="1"/>
     <w:lsdException w:name="Table Web 3" w:semiHidden="1" w:unhideWhenUsed="1"/>
     <w:lsdException w:name="Balloon Text" w:semiHidden="1" w:unhideWhenUsed="1"/>
-    <w:lsdException w:name="Table Grid" w:semiHidden="1" w:unhideWhenUsed="1"/>
     <w:lsdException w:name="Table Theme" w:semiHidden="1" w:unhideWhenUsed="1"/>
     <w:lsdException w:name="Placeholder Text" w:semiHidden="1" w:uiPriority="99"/>
     <w:lsdException w:name="No Spacing" w:uiPriority="1" w:qFormat="1"/>

</xml_diff>